<commit_message>
Mise à jour du choix de l'agenda
</commit_message>
<xml_diff>
--- a/AlpaReserv/Document/Choix de l'outil agenda.docx
+++ b/AlpaReserv/Document/Choix de l'outil agenda.docx
@@ -16,25 +16,7 @@
           <w:sz w:val="28"/>
           <w:u w:val="single"/>
         </w:rPr>
-        <w:t xml:space="preserve">Utilisation de Google agenda dans le cas du projet </w:t>
-      </w:r>
-      <w:proofErr w:type="spellStart"/>
-      <w:r>
-        <w:rPr>
-          <w:b/>
-          <w:sz w:val="28"/>
-          <w:u w:val="single"/>
-        </w:rPr>
-        <w:t>alpaReserv</w:t>
-      </w:r>
-      <w:proofErr w:type="spellEnd"/>
-      <w:r>
-        <w:rPr>
-          <w:b/>
-          <w:sz w:val="28"/>
-          <w:u w:val="single"/>
-        </w:rPr>
-        <w:t>’</w:t>
+        <w:t>Utilisation de Google agenda dans le cas du projet alpaReserv’</w:t>
       </w:r>
     </w:p>
     <w:p>
@@ -60,15 +42,7 @@
     </w:p>
     <w:p>
       <w:r>
-        <w:t xml:space="preserve">En effet, Google propose </w:t>
-      </w:r>
-      <w:proofErr w:type="gramStart"/>
-      <w:r>
-        <w:t>une</w:t>
-      </w:r>
-      <w:proofErr w:type="gramEnd"/>
-      <w:r>
-        <w:t xml:space="preserve"> api pour son service d’agenda en ligne.</w:t>
+        <w:t>En effet, Google propose une api pour son service d’agenda en ligne.</w:t>
       </w:r>
     </w:p>
     <w:p>
@@ -78,7 +52,23 @@
     </w:p>
     <w:p>
       <w:r>
-        <w:t>C’est pourquoi nous avons choisi d’utiliser l’api de Google agenda pour répondre à ce besoin.</w:t>
+        <w:t>Cependant, notre version prototype étant développée en local et l’api de Google n’étant utilisable que sur un site hébergé, nous ne pouvons tester cette solution.</w:t>
+      </w:r>
+    </w:p>
+    <w:p>
+      <w:r>
+        <w:t xml:space="preserve">L’utilisation d’un plugin local est donc la solution que nous avons retenue. </w:t>
+      </w:r>
+    </w:p>
+    <w:p>
+      <w:r>
+        <w:t xml:space="preserve">En effet, </w:t>
+      </w:r>
+      <w:r>
+        <w:t>fullCalendar est un plugin jQuery qui nous permet de retrouver de nombreuses fonctionnalités de Google agenda</w:t>
+      </w:r>
+      <w:r>
+        <w:t xml:space="preserve"> tout en pouvant développer en local.</w:t>
       </w:r>
     </w:p>
     <w:sectPr>

</xml_diff>